<commit_message>
Added Hypothesis Testing lab
</commit_message>
<xml_diff>
--- a/Labs/Source/Lab 3 - Simulation.docx
+++ b/Labs/Source/Lab 3 - Simulation.docx
@@ -11,60 +11,34 @@
           <w:lang w:val="en-GB"/>
         </w:rPr>
       </w:pPr>
-      <w:bookmarkStart w:id="0" w:name="_GoBack"/>
-      <w:bookmarkEnd w:id="0"/>
-      <w:r>
-        <w:rPr>
-          <w:noProof/>
-        </w:rPr>
-        <w:drawing>
-          <wp:inline distT="0" distB="0" distL="0" distR="0" wp14:anchorId="09BC87A9" wp14:editId="02DD6D6F">
-            <wp:extent cx="2038350" cy="757555"/>
-            <wp:effectExtent l="0" t="0" r="0" b="0"/>
-            <wp:docPr id="1" name="Picture 1" descr="MSFT_logo_rgb_C-Gray"/>
-            <wp:cNvGraphicFramePr>
-              <a:graphicFrameLocks xmlns:a="http://schemas.openxmlformats.org/drawingml/2006/main" noChangeAspect="1"/>
-            </wp:cNvGraphicFramePr>
-            <a:graphic xmlns:a="http://schemas.openxmlformats.org/drawingml/2006/main">
-              <a:graphicData uri="http://schemas.openxmlformats.org/drawingml/2006/picture">
-                <pic:pic xmlns:pic="http://schemas.openxmlformats.org/drawingml/2006/picture">
-                  <pic:nvPicPr>
-                    <pic:cNvPr id="0" name="Picture 1" descr="MSFT_logo_rgb_C-Gray"/>
-                    <pic:cNvPicPr>
-                      <a:picLocks noChangeAspect="1" noChangeArrowheads="1"/>
-                    </pic:cNvPicPr>
-                  </pic:nvPicPr>
-                  <pic:blipFill>
-                    <a:blip r:embed="rId11" cstate="print">
-                      <a:extLst>
-                        <a:ext uri="{28A0092B-C50C-407E-A947-70E740481C1C}">
-                          <a14:useLocalDpi xmlns:a14="http://schemas.microsoft.com/office/drawing/2010/main" val="0"/>
-                        </a:ext>
-                      </a:extLst>
-                    </a:blip>
-                    <a:srcRect/>
-                    <a:stretch>
-                      <a:fillRect/>
-                    </a:stretch>
-                  </pic:blipFill>
-                  <pic:spPr bwMode="auto">
-                    <a:xfrm>
-                      <a:off x="0" y="0"/>
-                      <a:ext cx="2038350" cy="757555"/>
-                    </a:xfrm>
-                    <a:prstGeom prst="rect">
-                      <a:avLst/>
-                    </a:prstGeom>
-                    <a:noFill/>
-                    <a:ln>
-                      <a:noFill/>
-                    </a:ln>
-                  </pic:spPr>
-                </pic:pic>
-              </a:graphicData>
-            </a:graphic>
-          </wp:inline>
-        </w:drawing>
+      <w:r>
+        <w:rPr>
+          <w:lang w:val="en-GB"/>
+        </w:rPr>
+        <w:pict w14:anchorId="09BC87A9">
+          <v:shapetype id="_x0000_t75" coordsize="21600,21600" o:spt="75" o:preferrelative="t" path="m@4@5l@4@11@9@11@9@5xe" filled="f" stroked="f">
+            <v:stroke joinstyle="miter"/>
+            <v:formulas>
+              <v:f eqn="if lineDrawn pixelLineWidth 0"/>
+              <v:f eqn="sum @0 1 0"/>
+              <v:f eqn="sum 0 0 @1"/>
+              <v:f eqn="prod @2 1 2"/>
+              <v:f eqn="prod @3 21600 pixelWidth"/>
+              <v:f eqn="prod @3 21600 pixelHeight"/>
+              <v:f eqn="sum @0 0 1"/>
+              <v:f eqn="prod @6 1 2"/>
+              <v:f eqn="prod @7 21600 pixelWidth"/>
+              <v:f eqn="sum @8 21600 0"/>
+              <v:f eqn="prod @7 21600 pixelHeight"/>
+              <v:f eqn="sum @10 21600 0"/>
+            </v:formulas>
+            <v:path o:extrusionok="f" gradientshapeok="t" o:connecttype="rect"/>
+            <o:lock v:ext="edit" aspectratio="t"/>
+          </v:shapetype>
+          <v:shape id="_x0000_i1025" type="#_x0000_t75" style="width:160.5pt;height:59.65pt">
+            <v:imagedata r:id="rId11" o:title="MSFT_logo_rgb_C-Gray"/>
+          </v:shape>
+        </w:pict>
       </w:r>
     </w:p>
     <w:p>
@@ -140,6 +114,9 @@
       <w:r>
         <w:t>Simulation</w:t>
       </w:r>
+      <w:r>
+        <w:t xml:space="preserve"> and Hypothesis Testing</w:t>
+      </w:r>
     </w:p>
     <w:p>
       <w:pPr>
@@ -189,34 +166,27 @@
     </w:p>
     <w:p>
       <w:r>
-        <w:t xml:space="preserve">In this lab you will estimate the range of expected profitability for a lemonade stand. </w:t>
-      </w:r>
-      <w:r>
-        <w:t xml:space="preserve">The profitability of the lemonade stand depends on </w:t>
-      </w:r>
-      <w:r>
-        <w:t>the number of customers arriving</w:t>
-      </w:r>
-      <w:r>
-        <w:t>,</w:t>
-      </w:r>
-      <w:r>
-        <w:t xml:space="preserve"> the profit from the drinks they order</w:t>
-      </w:r>
-      <w:r>
-        <w:t>,</w:t>
-      </w:r>
-      <w:r>
-        <w:t xml:space="preserve"> and the tips the customer may or may not choose to leave. </w:t>
-      </w:r>
-      <w:r>
-        <w:t xml:space="preserve">The distribution of possible profits is thus, the joint distribution of customer arrivals, </w:t>
-      </w:r>
-      <w:r>
-        <w:t xml:space="preserve">items ordered, and tips. </w:t>
-      </w:r>
-      <w:r>
-        <w:t xml:space="preserve">In practice, such a complex distribution cannot be analyzed except using simulation. </w:t>
+        <w:t xml:space="preserve">After completing the simulation, </w:t>
+      </w:r>
+      <w:r>
+        <w:rPr>
+          <w:rFonts w:ascii="Segoe UI" w:hAnsi="Segoe UI" w:cs="Segoe UI"/>
+          <w:sz w:val="20"/>
+          <w:szCs w:val="20"/>
+        </w:rPr>
+        <w:t>you will learn how to use either R or Python to compute and understand the basics of hypothesis testing</w:t>
+      </w:r>
+      <w:r>
+        <w:t>. Hypothesis testing is widely used. Any</w:t>
+      </w:r>
+      <w:r>
+        <w:t xml:space="preserve"> </w:t>
+      </w:r>
+      <w:r>
+        <w:t>time you are trying to determine if a parameter or relationship is statistically significant you perform a hypothesis test.</w:t>
+      </w:r>
+      <w:r>
+        <w:t xml:space="preserve"> </w:t>
       </w:r>
     </w:p>
     <w:p>
@@ -348,12 +318,28 @@
           <w:spacing w:val="-10"/>
           <w:szCs w:val="28"/>
         </w:rPr>
-        <w:t>Upload a Jupyter Notebook</w:t>
+        <w:t>Performing a Simulation</w:t>
       </w:r>
     </w:p>
     <w:p>
       <w:r>
-        <w:t>The code for this lab is provided in a Jupyter notebook. Both R and Python versions of the notebook are provided.</w:t>
+        <w:t>In this exercise, y</w:t>
+      </w:r>
+      <w:r>
+        <w:t>ou will estimate the range of expected profitability for a lemonade stand. The profitability of the lemonade stand depends on the number of customers arriving, the profit from the drinks they order, and the tips the customer may or may not choose to leave. The distribution of possible profits is thus, the joint distribution of customer arrivals, items ordered, and tips. In practice, such a complex distribution cannot be analyzed except using simulation.</w:t>
+      </w:r>
+    </w:p>
+    <w:p>
+      <w:pPr>
+        <w:pStyle w:val="Heading2"/>
+      </w:pPr>
+      <w:r>
+        <w:t>Run Code to Perform a Simulation</w:t>
+      </w:r>
+    </w:p>
+    <w:p>
+      <w:r>
+        <w:t>The code for this exercise is provided in a Jupyter notebook. Both R and Python versions of the notebook are provided.</w:t>
       </w:r>
     </w:p>
     <w:p>
@@ -473,6 +459,7 @@
           <w:sz w:val="20"/>
           <w:szCs w:val="20"/>
         </w:rPr>
+        <w:lastRenderedPageBreak/>
         <w:t xml:space="preserve">Select the </w:t>
       </w:r>
       <w:r>
@@ -560,8 +547,560 @@
         <w:t>After the notebook has been uploaded, open it and follow the instructions it contains.</w:t>
       </w:r>
     </w:p>
+    <w:p>
+      <w:pPr>
+        <w:pStyle w:val="Heading1"/>
+        <w:spacing w:before="0" w:line="240" w:lineRule="auto"/>
+        <w:rPr>
+          <w:rFonts w:ascii="Segoe UI" w:hAnsi="Segoe UI" w:cs="Segoe UI"/>
+          <w:color w:val="0070C0"/>
+          <w:spacing w:val="-10"/>
+          <w:szCs w:val="28"/>
+        </w:rPr>
+      </w:pPr>
+      <w:r>
+        <w:rPr>
+          <w:rFonts w:ascii="Segoe UI" w:hAnsi="Segoe UI" w:cs="Segoe UI"/>
+          <w:color w:val="0070C0"/>
+          <w:spacing w:val="-10"/>
+          <w:szCs w:val="28"/>
+        </w:rPr>
+        <w:t>Hypothesis Testing</w:t>
+      </w:r>
+    </w:p>
+    <w:p>
+      <w:r>
+        <w:t>In this exercise, y</w:t>
+      </w:r>
+      <w:r>
+        <w:t xml:space="preserve">ou will explore and perform hypothesis tests on a famous data set collect by Frances </w:t>
+      </w:r>
+      <w:r>
+        <w:t>Galton</w:t>
+      </w:r>
+      <w:r>
+        <w:t xml:space="preserve"> (1822-1911), who invented the regression method. </w:t>
+      </w:r>
+      <w:r>
+        <w:t>Galton</w:t>
+      </w:r>
+      <w:r>
+        <w:t xml:space="preserve"> collected these data from Families living in late 19</w:t>
+      </w:r>
+      <w:r>
+        <w:rPr>
+          <w:vertAlign w:val="superscript"/>
+        </w:rPr>
+        <w:t>th</w:t>
+      </w:r>
+      <w:r>
+        <w:t xml:space="preserve"> century London.  </w:t>
+      </w:r>
+      <w:r>
+        <w:t>Galton</w:t>
+      </w:r>
+      <w:r>
+        <w:t xml:space="preserve"> published his famous paper in 188</w:t>
+      </w:r>
+      <w:bookmarkStart w:id="0" w:name="_GoBack"/>
+      <w:bookmarkEnd w:id="0"/>
+      <w:r>
+        <w:t xml:space="preserve">5, showing that the highs of children regressed to the mean of the population, regardless of the heights of the parents. From this seminal </w:t>
+      </w:r>
+      <w:r>
+        <w:t>study,</w:t>
+      </w:r>
+      <w:r>
+        <w:t xml:space="preserve"> we </w:t>
+      </w:r>
+      <w:r>
+        <w:t>get</w:t>
+      </w:r>
+      <w:r>
+        <w:t xml:space="preserve"> the term </w:t>
+      </w:r>
+      <w:r>
+        <w:rPr>
+          <w:i/>
+        </w:rPr>
+        <w:t>regression</w:t>
+      </w:r>
+      <w:r>
+        <w:t xml:space="preserve"> in statistics.</w:t>
+      </w:r>
+    </w:p>
+    <w:p>
+      <w:pPr>
+        <w:pStyle w:val="Heading2"/>
+      </w:pPr>
+      <w:r>
+        <w:t>Upload the Galton Dataset</w:t>
+      </w:r>
+    </w:p>
+    <w:p>
+      <w:pPr>
+        <w:pStyle w:val="ListParagraph"/>
+        <w:numPr>
+          <w:ilvl w:val="0"/>
+          <w:numId w:val="34"/>
+        </w:numPr>
+        <w:spacing w:after="0" w:line="240" w:lineRule="auto"/>
+        <w:rPr>
+          <w:rFonts w:ascii="Segoe UI" w:hAnsi="Segoe UI" w:cs="Segoe UI"/>
+          <w:sz w:val="20"/>
+          <w:szCs w:val="20"/>
+        </w:rPr>
+      </w:pPr>
+      <w:r>
+        <w:rPr>
+          <w:rFonts w:ascii="Segoe UI" w:hAnsi="Segoe UI" w:cs="Segoe UI"/>
+          <w:sz w:val="20"/>
+          <w:szCs w:val="20"/>
+        </w:rPr>
+        <w:t>From the folder where you extracted the lab files for this module (for example, C:\DAT203.1x\Mod</w:t>
+      </w:r>
+      <w:r>
+        <w:rPr>
+          <w:rFonts w:ascii="Segoe UI" w:hAnsi="Segoe UI" w:cs="Segoe UI"/>
+          <w:sz w:val="20"/>
+          <w:szCs w:val="20"/>
+        </w:rPr>
+        <w:t>3</w:t>
+      </w:r>
+      <w:r>
+        <w:rPr>
+          <w:rFonts w:ascii="Segoe UI" w:hAnsi="Segoe UI" w:cs="Segoe UI"/>
+          <w:sz w:val="20"/>
+          <w:szCs w:val="20"/>
+        </w:rPr>
+        <w:t xml:space="preserve">), open the </w:t>
+      </w:r>
+      <w:r>
+        <w:rPr>
+          <w:rFonts w:ascii="Segoe UI" w:hAnsi="Segoe UI" w:cs="Segoe UI"/>
+          <w:b/>
+          <w:sz w:val="20"/>
+          <w:szCs w:val="20"/>
+        </w:rPr>
+        <w:t>GaltonFamilies</w:t>
+      </w:r>
+      <w:r>
+        <w:rPr>
+          <w:rFonts w:ascii="Segoe UI" w:hAnsi="Segoe UI" w:cs="Segoe UI"/>
+          <w:b/>
+          <w:sz w:val="20"/>
+          <w:szCs w:val="20"/>
+        </w:rPr>
+        <w:t>.csv</w:t>
+      </w:r>
+      <w:r>
+        <w:rPr>
+          <w:rFonts w:ascii="Segoe UI" w:hAnsi="Segoe UI" w:cs="Segoe UI"/>
+          <w:sz w:val="20"/>
+          <w:szCs w:val="20"/>
+        </w:rPr>
+        <w:t xml:space="preserve"> file, using either a spreadsheet application such as Microsoft Excel, or a text editor such as Microsoft Windows Notepad.</w:t>
+      </w:r>
+    </w:p>
+    <w:p>
+      <w:pPr>
+        <w:pStyle w:val="ListParagraph"/>
+        <w:numPr>
+          <w:ilvl w:val="0"/>
+          <w:numId w:val="34"/>
+        </w:numPr>
+        <w:spacing w:after="0" w:line="240" w:lineRule="auto"/>
+        <w:rPr>
+          <w:rFonts w:ascii="Segoe UI" w:hAnsi="Segoe UI" w:cs="Segoe UI"/>
+          <w:sz w:val="20"/>
+          <w:szCs w:val="20"/>
+        </w:rPr>
+      </w:pPr>
+      <w:r>
+        <w:rPr>
+          <w:rFonts w:ascii="Segoe UI" w:hAnsi="Segoe UI" w:cs="Segoe UI"/>
+          <w:sz w:val="20"/>
+          <w:szCs w:val="20"/>
+        </w:rPr>
+        <w:t xml:space="preserve">View the contents of the </w:t>
+      </w:r>
+      <w:r>
+        <w:rPr>
+          <w:rFonts w:ascii="Segoe UI" w:hAnsi="Segoe UI" w:cs="Segoe UI"/>
+          <w:b/>
+          <w:sz w:val="20"/>
+          <w:szCs w:val="20"/>
+        </w:rPr>
+        <w:t>GaltonFamilies</w:t>
+      </w:r>
+      <w:r>
+        <w:rPr>
+          <w:rFonts w:ascii="Segoe UI" w:hAnsi="Segoe UI" w:cs="Segoe UI"/>
+          <w:b/>
+          <w:sz w:val="20"/>
+          <w:szCs w:val="20"/>
+        </w:rPr>
+        <w:t>.csv</w:t>
+      </w:r>
+      <w:r>
+        <w:rPr>
+          <w:rFonts w:ascii="Segoe UI" w:hAnsi="Segoe UI" w:cs="Segoe UI"/>
+          <w:sz w:val="20"/>
+          <w:szCs w:val="20"/>
+        </w:rPr>
+        <w:t xml:space="preserve"> file, noting that it contains </w:t>
+      </w:r>
+      <w:r>
+        <w:t>data on 9</w:t>
+      </w:r>
+      <w:r>
+        <w:t>34</w:t>
+      </w:r>
+      <w:r>
+        <w:t xml:space="preserve"> cases</w:t>
+      </w:r>
+      <w:r>
+        <w:t>, documenting height for family members. Then close the text file without saving any changes.</w:t>
+      </w:r>
+    </w:p>
+    <w:p>
+      <w:pPr>
+        <w:pStyle w:val="ListParagraph"/>
+        <w:numPr>
+          <w:ilvl w:val="0"/>
+          <w:numId w:val="34"/>
+        </w:numPr>
+        <w:spacing w:after="0" w:line="240" w:lineRule="auto"/>
+        <w:rPr>
+          <w:rFonts w:ascii="Segoe UI" w:hAnsi="Segoe UI" w:cs="Segoe UI"/>
+          <w:sz w:val="20"/>
+          <w:szCs w:val="20"/>
+        </w:rPr>
+      </w:pPr>
+      <w:r>
+        <w:rPr>
+          <w:rFonts w:ascii="Segoe UI" w:hAnsi="Segoe UI" w:cs="Segoe UI"/>
+          <w:sz w:val="20"/>
+          <w:szCs w:val="20"/>
+        </w:rPr>
+        <w:t xml:space="preserve">Browse to </w:t>
+      </w:r>
+      <w:hyperlink r:id="rId14" w:history="1">
+        <w:r>
+          <w:rPr>
+            <w:rStyle w:val="Hyperlink"/>
+            <w:rFonts w:ascii="Segoe UI" w:hAnsi="Segoe UI" w:cs="Segoe UI"/>
+            <w:sz w:val="20"/>
+            <w:szCs w:val="20"/>
+          </w:rPr>
+          <w:t>https://studio.azureml.net</w:t>
+        </w:r>
+      </w:hyperlink>
+      <w:r>
+        <w:rPr>
+          <w:rFonts w:ascii="Segoe UI" w:hAnsi="Segoe UI" w:cs="Segoe UI"/>
+          <w:sz w:val="20"/>
+          <w:szCs w:val="20"/>
+        </w:rPr>
+        <w:t xml:space="preserve"> and </w:t>
+      </w:r>
+      <w:r>
+        <w:rPr>
+          <w:rFonts w:ascii="Segoe UI" w:hAnsi="Segoe UI" w:cs="Segoe UI"/>
+          <w:sz w:val="20"/>
+          <w:szCs w:val="20"/>
+        </w:rPr>
+        <w:t xml:space="preserve">sign in </w:t>
+      </w:r>
+      <w:r>
+        <w:rPr>
+          <w:rFonts w:ascii="Segoe UI" w:hAnsi="Segoe UI" w:cs="Segoe UI"/>
+          <w:sz w:val="20"/>
+          <w:szCs w:val="20"/>
+        </w:rPr>
+        <w:t>using the Microsoft account associated with your free Azure ML account.</w:t>
+      </w:r>
+    </w:p>
+    <w:p>
+      <w:pPr>
+        <w:pStyle w:val="ListParagraph"/>
+        <w:numPr>
+          <w:ilvl w:val="0"/>
+          <w:numId w:val="34"/>
+        </w:numPr>
+        <w:spacing w:line="240" w:lineRule="auto"/>
+        <w:rPr>
+          <w:rFonts w:ascii="Segoe UI" w:hAnsi="Segoe UI" w:cs="Segoe UI"/>
+          <w:sz w:val="20"/>
+          <w:szCs w:val="20"/>
+        </w:rPr>
+      </w:pPr>
+      <w:r>
+        <w:rPr>
+          <w:rFonts w:ascii="Segoe UI" w:hAnsi="Segoe UI" w:cs="Segoe UI"/>
+          <w:sz w:val="20"/>
+          <w:szCs w:val="20"/>
+        </w:rPr>
+        <w:t xml:space="preserve">On the </w:t>
+      </w:r>
+      <w:r>
+        <w:rPr>
+          <w:rFonts w:ascii="Segoe UI" w:hAnsi="Segoe UI" w:cs="Segoe UI"/>
+          <w:b/>
+          <w:sz w:val="20"/>
+          <w:szCs w:val="20"/>
+        </w:rPr>
+        <w:t>Datasets</w:t>
+      </w:r>
+      <w:r>
+        <w:rPr>
+          <w:rFonts w:ascii="Segoe UI" w:hAnsi="Segoe UI" w:cs="Segoe UI"/>
+          <w:sz w:val="20"/>
+          <w:szCs w:val="20"/>
+        </w:rPr>
+        <w:t xml:space="preserve"> tab, click </w:t>
+      </w:r>
+      <w:r>
+        <w:rPr>
+          <w:rFonts w:ascii="Segoe UI" w:hAnsi="Segoe UI" w:cs="Segoe UI"/>
+          <w:b/>
+          <w:sz w:val="20"/>
+          <w:szCs w:val="20"/>
+        </w:rPr>
+        <w:t>+NEW</w:t>
+      </w:r>
+      <w:r>
+        <w:rPr>
+          <w:rFonts w:ascii="Segoe UI" w:hAnsi="Segoe UI" w:cs="Segoe UI"/>
+          <w:sz w:val="20"/>
+          <w:szCs w:val="20"/>
+        </w:rPr>
+        <w:t xml:space="preserve">. Then select the option to upload a </w:t>
+      </w:r>
+      <w:r>
+        <w:rPr>
+          <w:rFonts w:ascii="Segoe UI" w:hAnsi="Segoe UI" w:cs="Segoe UI"/>
+          <w:sz w:val="20"/>
+          <w:szCs w:val="20"/>
+        </w:rPr>
+        <w:t xml:space="preserve">dataset from a local file, and upload the </w:t>
+      </w:r>
+      <w:r>
+        <w:rPr>
+          <w:rFonts w:ascii="Segoe UI" w:hAnsi="Segoe UI" w:cs="Segoe UI"/>
+          <w:b/>
+          <w:sz w:val="20"/>
+          <w:szCs w:val="20"/>
+        </w:rPr>
+        <w:t>GaltonFamilies.csv</w:t>
+      </w:r>
+      <w:r>
+        <w:rPr>
+          <w:rFonts w:ascii="Segoe UI" w:hAnsi="Segoe UI" w:cs="Segoe UI"/>
+          <w:sz w:val="20"/>
+          <w:szCs w:val="20"/>
+        </w:rPr>
+        <w:t xml:space="preserve"> file as a new dataset named </w:t>
+      </w:r>
+      <w:r>
+        <w:rPr>
+          <w:rFonts w:ascii="Segoe UI" w:hAnsi="Segoe UI" w:cs="Segoe UI"/>
+          <w:b/>
+          <w:sz w:val="20"/>
+          <w:szCs w:val="20"/>
+        </w:rPr>
+        <w:t>GaltonFamilies.csv</w:t>
+      </w:r>
+      <w:r>
+        <w:rPr>
+          <w:rFonts w:ascii="Segoe UI" w:hAnsi="Segoe UI" w:cs="Segoe UI"/>
+          <w:sz w:val="20"/>
+          <w:szCs w:val="20"/>
+        </w:rPr>
+        <w:t>.</w:t>
+      </w:r>
+    </w:p>
+    <w:p>
+      <w:pPr>
+        <w:pStyle w:val="Heading2"/>
+      </w:pPr>
+      <w:r>
+        <w:t xml:space="preserve">Run Code to Perform </w:t>
+      </w:r>
+      <w:r>
+        <w:t>Hypothesis Testing</w:t>
+      </w:r>
+    </w:p>
+    <w:p>
+      <w:r>
+        <w:t>The code for this exercise is provided in a Jupyter notebook. Both R and Python versions of the notebook are provided.</w:t>
+      </w:r>
+    </w:p>
+    <w:p>
+      <w:pPr>
+        <w:pStyle w:val="ListParagraph"/>
+        <w:numPr>
+          <w:ilvl w:val="0"/>
+          <w:numId w:val="33"/>
+        </w:numPr>
+      </w:pPr>
+      <w:r>
+        <w:rPr>
+          <w:rFonts w:ascii="Segoe UI" w:hAnsi="Segoe UI" w:cs="Segoe UI"/>
+          <w:sz w:val="20"/>
+          <w:szCs w:val="20"/>
+        </w:rPr>
+        <w:t>In Azure Machine Learning Studio, o</w:t>
+      </w:r>
+      <w:r>
+        <w:rPr>
+          <w:rFonts w:ascii="Segoe UI" w:hAnsi="Segoe UI" w:cs="Segoe UI"/>
+          <w:sz w:val="20"/>
+          <w:szCs w:val="20"/>
+        </w:rPr>
+        <w:t xml:space="preserve">n the </w:t>
+      </w:r>
+      <w:r>
+        <w:rPr>
+          <w:rFonts w:ascii="Segoe UI" w:hAnsi="Segoe UI" w:cs="Segoe UI"/>
+          <w:b/>
+          <w:sz w:val="20"/>
+          <w:szCs w:val="20"/>
+        </w:rPr>
+        <w:t>Notebooks</w:t>
+      </w:r>
+      <w:r>
+        <w:rPr>
+          <w:rFonts w:ascii="Segoe UI" w:hAnsi="Segoe UI" w:cs="Segoe UI"/>
+          <w:sz w:val="20"/>
+          <w:szCs w:val="20"/>
+        </w:rPr>
+        <w:t xml:space="preserve"> tab, click </w:t>
+      </w:r>
+      <w:r>
+        <w:rPr>
+          <w:rFonts w:ascii="Segoe UI" w:hAnsi="Segoe UI" w:cs="Segoe UI"/>
+          <w:b/>
+          <w:sz w:val="20"/>
+          <w:szCs w:val="20"/>
+        </w:rPr>
+        <w:t>+NEW</w:t>
+      </w:r>
+      <w:r>
+        <w:rPr>
+          <w:rFonts w:ascii="Segoe UI" w:hAnsi="Segoe UI" w:cs="Segoe UI"/>
+          <w:sz w:val="20"/>
+          <w:szCs w:val="20"/>
+        </w:rPr>
+        <w:t>. Then select the option to upload a notebook from a local file.</w:t>
+      </w:r>
+    </w:p>
+    <w:p>
+      <w:pPr>
+        <w:pStyle w:val="ListParagraph"/>
+        <w:numPr>
+          <w:ilvl w:val="0"/>
+          <w:numId w:val="33"/>
+        </w:numPr>
+      </w:pPr>
+      <w:r>
+        <w:rPr>
+          <w:rFonts w:ascii="Segoe UI" w:hAnsi="Segoe UI" w:cs="Segoe UI"/>
+          <w:sz w:val="20"/>
+          <w:szCs w:val="20"/>
+        </w:rPr>
+        <w:t xml:space="preserve">Select the </w:t>
+      </w:r>
+      <w:r>
+        <w:rPr>
+          <w:rFonts w:ascii="Segoe UI" w:hAnsi="Segoe UI" w:cs="Segoe UI"/>
+          <w:b/>
+          <w:sz w:val="20"/>
+          <w:szCs w:val="20"/>
+        </w:rPr>
+        <w:t xml:space="preserve">Hypothesis </w:t>
+      </w:r>
+      <w:r>
+        <w:rPr>
+          <w:rFonts w:ascii="Segoe UI" w:hAnsi="Segoe UI" w:cs="Segoe UI"/>
+          <w:b/>
+          <w:sz w:val="20"/>
+          <w:szCs w:val="20"/>
+        </w:rPr>
+        <w:t>(R).ipynb</w:t>
+      </w:r>
+      <w:r>
+        <w:rPr>
+          <w:rFonts w:ascii="Segoe UI" w:hAnsi="Segoe UI" w:cs="Segoe UI"/>
+          <w:sz w:val="20"/>
+          <w:szCs w:val="20"/>
+        </w:rPr>
+        <w:t xml:space="preserve"> or </w:t>
+      </w:r>
+      <w:r>
+        <w:rPr>
+          <w:rFonts w:ascii="Segoe UI" w:hAnsi="Segoe UI" w:cs="Segoe UI"/>
+          <w:b/>
+          <w:sz w:val="20"/>
+          <w:szCs w:val="20"/>
+        </w:rPr>
+        <w:t>Hypothesis</w:t>
+      </w:r>
+      <w:r>
+        <w:rPr>
+          <w:rFonts w:ascii="Segoe UI" w:hAnsi="Segoe UI" w:cs="Segoe UI"/>
+          <w:b/>
+          <w:sz w:val="20"/>
+          <w:szCs w:val="20"/>
+        </w:rPr>
+        <w:t xml:space="preserve"> (Python).ipynb</w:t>
+      </w:r>
+      <w:r>
+        <w:rPr>
+          <w:rFonts w:ascii="Segoe UI" w:hAnsi="Segoe UI" w:cs="Segoe UI"/>
+          <w:sz w:val="20"/>
+          <w:szCs w:val="20"/>
+        </w:rPr>
+        <w:t xml:space="preserve"> file in the </w:t>
+      </w:r>
+      <w:r>
+        <w:rPr>
+          <w:rFonts w:ascii="Segoe UI" w:hAnsi="Segoe UI" w:cs="Segoe UI"/>
+          <w:b/>
+          <w:sz w:val="20"/>
+          <w:szCs w:val="20"/>
+        </w:rPr>
+        <w:t>Mod3</w:t>
+      </w:r>
+      <w:r>
+        <w:rPr>
+          <w:rFonts w:ascii="Segoe UI" w:hAnsi="Segoe UI" w:cs="Segoe UI"/>
+          <w:sz w:val="20"/>
+          <w:szCs w:val="20"/>
+        </w:rPr>
+        <w:t xml:space="preserve"> folder where you extracted the lab files for this course, accept the default name for the notebook, and select the appropriate language (R or Python 3).</w:t>
+      </w:r>
+    </w:p>
+    <w:p>
+      <w:pPr>
+        <w:pStyle w:val="ListParagraph"/>
+        <w:numPr>
+          <w:ilvl w:val="0"/>
+          <w:numId w:val="33"/>
+        </w:numPr>
+      </w:pPr>
+      <w:r>
+        <w:rPr>
+          <w:rFonts w:ascii="Segoe UI" w:hAnsi="Segoe UI" w:cs="Segoe UI"/>
+          <w:sz w:val="20"/>
+          <w:szCs w:val="20"/>
+        </w:rPr>
+        <w:t>After the notebook has been uploaded, open it and follow the instructions it contains.</w:t>
+      </w:r>
+    </w:p>
+    <w:p/>
     <w:sectPr>
-      <w:headerReference w:type="default" r:id="rId14"/>
+      <w:headerReference w:type="default" r:id="rId15"/>
       <w:pgSz w:w="12240" w:h="15840"/>
       <w:pgMar w:top="1008" w:right="1440" w:bottom="1152" w:left="1440" w:header="576" w:footer="720" w:gutter="0"/>
       <w:cols w:space="720"/>
@@ -2097,6 +2636,92 @@
     </w:lvl>
   </w:abstractNum>
   <w:abstractNum w:abstractNumId="15" w15:restartNumberingAfterBreak="0">
+    <w:nsid w:val="40647546"/>
+    <w:multiLevelType w:val="hybridMultilevel"/>
+    <w:tmpl w:val="9476DF62"/>
+    <w:lvl w:ilvl="0" w:tplc="0409000F">
+      <w:start w:val="1"/>
+      <w:numFmt w:val="decimal"/>
+      <w:lvlText w:val="%1."/>
+      <w:lvlJc w:val="left"/>
+      <w:pPr>
+        <w:ind w:left="720" w:hanging="360"/>
+      </w:pPr>
+    </w:lvl>
+    <w:lvl w:ilvl="1" w:tplc="04090019">
+      <w:start w:val="1"/>
+      <w:numFmt w:val="lowerLetter"/>
+      <w:lvlText w:val="%2."/>
+      <w:lvlJc w:val="left"/>
+      <w:pPr>
+        <w:ind w:left="1440" w:hanging="360"/>
+      </w:pPr>
+    </w:lvl>
+    <w:lvl w:ilvl="2" w:tplc="0409001B" w:tentative="1">
+      <w:start w:val="1"/>
+      <w:numFmt w:val="lowerRoman"/>
+      <w:lvlText w:val="%3."/>
+      <w:lvlJc w:val="right"/>
+      <w:pPr>
+        <w:ind w:left="2160" w:hanging="180"/>
+      </w:pPr>
+    </w:lvl>
+    <w:lvl w:ilvl="3" w:tplc="0409000F" w:tentative="1">
+      <w:start w:val="1"/>
+      <w:numFmt w:val="decimal"/>
+      <w:lvlText w:val="%4."/>
+      <w:lvlJc w:val="left"/>
+      <w:pPr>
+        <w:ind w:left="2880" w:hanging="360"/>
+      </w:pPr>
+    </w:lvl>
+    <w:lvl w:ilvl="4" w:tplc="04090019" w:tentative="1">
+      <w:start w:val="1"/>
+      <w:numFmt w:val="lowerLetter"/>
+      <w:lvlText w:val="%5."/>
+      <w:lvlJc w:val="left"/>
+      <w:pPr>
+        <w:ind w:left="3600" w:hanging="360"/>
+      </w:pPr>
+    </w:lvl>
+    <w:lvl w:ilvl="5" w:tplc="0409001B" w:tentative="1">
+      <w:start w:val="1"/>
+      <w:numFmt w:val="lowerRoman"/>
+      <w:lvlText w:val="%6."/>
+      <w:lvlJc w:val="right"/>
+      <w:pPr>
+        <w:ind w:left="4320" w:hanging="180"/>
+      </w:pPr>
+    </w:lvl>
+    <w:lvl w:ilvl="6" w:tplc="0409000F" w:tentative="1">
+      <w:start w:val="1"/>
+      <w:numFmt w:val="decimal"/>
+      <w:lvlText w:val="%7."/>
+      <w:lvlJc w:val="left"/>
+      <w:pPr>
+        <w:ind w:left="5040" w:hanging="360"/>
+      </w:pPr>
+    </w:lvl>
+    <w:lvl w:ilvl="7" w:tplc="04090019" w:tentative="1">
+      <w:start w:val="1"/>
+      <w:numFmt w:val="lowerLetter"/>
+      <w:lvlText w:val="%8."/>
+      <w:lvlJc w:val="left"/>
+      <w:pPr>
+        <w:ind w:left="5760" w:hanging="360"/>
+      </w:pPr>
+    </w:lvl>
+    <w:lvl w:ilvl="8" w:tplc="0409001B" w:tentative="1">
+      <w:start w:val="1"/>
+      <w:numFmt w:val="lowerRoman"/>
+      <w:lvlText w:val="%9."/>
+      <w:lvlJc w:val="right"/>
+      <w:pPr>
+        <w:ind w:left="6480" w:hanging="180"/>
+      </w:pPr>
+    </w:lvl>
+  </w:abstractNum>
+  <w:abstractNum w:abstractNumId="16" w15:restartNumberingAfterBreak="0">
     <w:nsid w:val="417568E6"/>
     <w:multiLevelType w:val="hybridMultilevel"/>
     <w:tmpl w:val="34A2941A"/>
@@ -2209,7 +2834,7 @@
       </w:rPr>
     </w:lvl>
   </w:abstractNum>
-  <w:abstractNum w:abstractNumId="16" w15:restartNumberingAfterBreak="0">
+  <w:abstractNum w:abstractNumId="17" w15:restartNumberingAfterBreak="0">
     <w:nsid w:val="44037AF5"/>
     <w:multiLevelType w:val="hybridMultilevel"/>
     <w:tmpl w:val="BD7A6A38"/>
@@ -2322,7 +2947,7 @@
       </w:rPr>
     </w:lvl>
   </w:abstractNum>
-  <w:abstractNum w:abstractNumId="17" w15:restartNumberingAfterBreak="0">
+  <w:abstractNum w:abstractNumId="18" w15:restartNumberingAfterBreak="0">
     <w:nsid w:val="565B3ACF"/>
     <w:multiLevelType w:val="hybridMultilevel"/>
     <w:tmpl w:val="62C69D88"/>
@@ -2408,7 +3033,7 @@
       </w:pPr>
     </w:lvl>
   </w:abstractNum>
-  <w:abstractNum w:abstractNumId="18" w15:restartNumberingAfterBreak="0">
+  <w:abstractNum w:abstractNumId="19" w15:restartNumberingAfterBreak="0">
     <w:nsid w:val="56610847"/>
     <w:multiLevelType w:val="multilevel"/>
     <w:tmpl w:val="80F4A8F2"/>
@@ -2520,7 +3145,7 @@
       </w:rPr>
     </w:lvl>
   </w:abstractNum>
-  <w:abstractNum w:abstractNumId="19" w15:restartNumberingAfterBreak="0">
+  <w:abstractNum w:abstractNumId="20" w15:restartNumberingAfterBreak="0">
     <w:nsid w:val="578C5B1D"/>
     <w:multiLevelType w:val="hybridMultilevel"/>
     <w:tmpl w:val="6CCA213C"/>
@@ -2633,7 +3258,7 @@
       </w:rPr>
     </w:lvl>
   </w:abstractNum>
-  <w:abstractNum w:abstractNumId="20" w15:restartNumberingAfterBreak="0">
+  <w:abstractNum w:abstractNumId="21" w15:restartNumberingAfterBreak="0">
     <w:nsid w:val="5B953C60"/>
     <w:multiLevelType w:val="hybridMultilevel"/>
     <w:tmpl w:val="4B08F744"/>
@@ -2719,7 +3344,7 @@
       </w:pPr>
     </w:lvl>
   </w:abstractNum>
-  <w:abstractNum w:abstractNumId="21" w15:restartNumberingAfterBreak="0">
+  <w:abstractNum w:abstractNumId="22" w15:restartNumberingAfterBreak="0">
     <w:nsid w:val="5E117FF6"/>
     <w:multiLevelType w:val="hybridMultilevel"/>
     <w:tmpl w:val="2ABCD6B0"/>
@@ -2805,7 +3430,7 @@
       </w:pPr>
     </w:lvl>
   </w:abstractNum>
-  <w:abstractNum w:abstractNumId="22" w15:restartNumberingAfterBreak="0">
+  <w:abstractNum w:abstractNumId="23" w15:restartNumberingAfterBreak="0">
     <w:nsid w:val="636C7DB0"/>
     <w:multiLevelType w:val="hybridMultilevel"/>
     <w:tmpl w:val="268AE5F6"/>
@@ -2891,7 +3516,93 @@
       </w:pPr>
     </w:lvl>
   </w:abstractNum>
-  <w:abstractNum w:abstractNumId="23" w15:restartNumberingAfterBreak="0">
+  <w:abstractNum w:abstractNumId="24" w15:restartNumberingAfterBreak="0">
+    <w:nsid w:val="64AA1D30"/>
+    <w:multiLevelType w:val="hybridMultilevel"/>
+    <w:tmpl w:val="F82EA35E"/>
+    <w:lvl w:ilvl="0" w:tplc="0409000F">
+      <w:start w:val="1"/>
+      <w:numFmt w:val="decimal"/>
+      <w:lvlText w:val="%1."/>
+      <w:lvlJc w:val="left"/>
+      <w:pPr>
+        <w:ind w:left="720" w:hanging="360"/>
+      </w:pPr>
+    </w:lvl>
+    <w:lvl w:ilvl="1" w:tplc="04090019" w:tentative="1">
+      <w:start w:val="1"/>
+      <w:numFmt w:val="lowerLetter"/>
+      <w:lvlText w:val="%2."/>
+      <w:lvlJc w:val="left"/>
+      <w:pPr>
+        <w:ind w:left="1440" w:hanging="360"/>
+      </w:pPr>
+    </w:lvl>
+    <w:lvl w:ilvl="2" w:tplc="0409001B" w:tentative="1">
+      <w:start w:val="1"/>
+      <w:numFmt w:val="lowerRoman"/>
+      <w:lvlText w:val="%3."/>
+      <w:lvlJc w:val="right"/>
+      <w:pPr>
+        <w:ind w:left="2160" w:hanging="180"/>
+      </w:pPr>
+    </w:lvl>
+    <w:lvl w:ilvl="3" w:tplc="0409000F" w:tentative="1">
+      <w:start w:val="1"/>
+      <w:numFmt w:val="decimal"/>
+      <w:lvlText w:val="%4."/>
+      <w:lvlJc w:val="left"/>
+      <w:pPr>
+        <w:ind w:left="2880" w:hanging="360"/>
+      </w:pPr>
+    </w:lvl>
+    <w:lvl w:ilvl="4" w:tplc="04090019" w:tentative="1">
+      <w:start w:val="1"/>
+      <w:numFmt w:val="lowerLetter"/>
+      <w:lvlText w:val="%5."/>
+      <w:lvlJc w:val="left"/>
+      <w:pPr>
+        <w:ind w:left="3600" w:hanging="360"/>
+      </w:pPr>
+    </w:lvl>
+    <w:lvl w:ilvl="5" w:tplc="0409001B" w:tentative="1">
+      <w:start w:val="1"/>
+      <w:numFmt w:val="lowerRoman"/>
+      <w:lvlText w:val="%6."/>
+      <w:lvlJc w:val="right"/>
+      <w:pPr>
+        <w:ind w:left="4320" w:hanging="180"/>
+      </w:pPr>
+    </w:lvl>
+    <w:lvl w:ilvl="6" w:tplc="0409000F" w:tentative="1">
+      <w:start w:val="1"/>
+      <w:numFmt w:val="decimal"/>
+      <w:lvlText w:val="%7."/>
+      <w:lvlJc w:val="left"/>
+      <w:pPr>
+        <w:ind w:left="5040" w:hanging="360"/>
+      </w:pPr>
+    </w:lvl>
+    <w:lvl w:ilvl="7" w:tplc="04090019" w:tentative="1">
+      <w:start w:val="1"/>
+      <w:numFmt w:val="lowerLetter"/>
+      <w:lvlText w:val="%8."/>
+      <w:lvlJc w:val="left"/>
+      <w:pPr>
+        <w:ind w:left="5760" w:hanging="360"/>
+      </w:pPr>
+    </w:lvl>
+    <w:lvl w:ilvl="8" w:tplc="0409001B" w:tentative="1">
+      <w:start w:val="1"/>
+      <w:numFmt w:val="lowerRoman"/>
+      <w:lvlText w:val="%9."/>
+      <w:lvlJc w:val="right"/>
+      <w:pPr>
+        <w:ind w:left="6480" w:hanging="180"/>
+      </w:pPr>
+    </w:lvl>
+  </w:abstractNum>
+  <w:abstractNum w:abstractNumId="25" w15:restartNumberingAfterBreak="0">
     <w:nsid w:val="66A10303"/>
     <w:multiLevelType w:val="hybridMultilevel"/>
     <w:tmpl w:val="89B67A20"/>
@@ -3004,7 +3715,7 @@
       </w:rPr>
     </w:lvl>
   </w:abstractNum>
-  <w:abstractNum w:abstractNumId="24" w15:restartNumberingAfterBreak="0">
+  <w:abstractNum w:abstractNumId="26" w15:restartNumberingAfterBreak="0">
     <w:nsid w:val="6D3F5253"/>
     <w:multiLevelType w:val="hybridMultilevel"/>
     <w:tmpl w:val="1C22C8CE"/>
@@ -3117,7 +3828,7 @@
       </w:rPr>
     </w:lvl>
   </w:abstractNum>
-  <w:abstractNum w:abstractNumId="25" w15:restartNumberingAfterBreak="0">
+  <w:abstractNum w:abstractNumId="27" w15:restartNumberingAfterBreak="0">
     <w:nsid w:val="6E6A252A"/>
     <w:multiLevelType w:val="hybridMultilevel"/>
     <w:tmpl w:val="D5E8A37E"/>
@@ -3203,7 +3914,7 @@
       </w:pPr>
     </w:lvl>
   </w:abstractNum>
-  <w:abstractNum w:abstractNumId="26" w15:restartNumberingAfterBreak="0">
+  <w:abstractNum w:abstractNumId="28" w15:restartNumberingAfterBreak="0">
     <w:nsid w:val="6EAC0721"/>
     <w:multiLevelType w:val="hybridMultilevel"/>
     <w:tmpl w:val="7A5A47F4"/>
@@ -3289,7 +4000,7 @@
       </w:pPr>
     </w:lvl>
   </w:abstractNum>
-  <w:abstractNum w:abstractNumId="27" w15:restartNumberingAfterBreak="0">
+  <w:abstractNum w:abstractNumId="29" w15:restartNumberingAfterBreak="0">
     <w:nsid w:val="73AC6814"/>
     <w:multiLevelType w:val="hybridMultilevel"/>
     <w:tmpl w:val="32BA95A4"/>
@@ -3402,7 +4113,7 @@
       </w:rPr>
     </w:lvl>
   </w:abstractNum>
-  <w:abstractNum w:abstractNumId="28" w15:restartNumberingAfterBreak="0">
+  <w:abstractNum w:abstractNumId="30" w15:restartNumberingAfterBreak="0">
     <w:nsid w:val="79795983"/>
     <w:multiLevelType w:val="hybridMultilevel"/>
     <w:tmpl w:val="B7721510"/>
@@ -3514,7 +4225,7 @@
       </w:rPr>
     </w:lvl>
   </w:abstractNum>
-  <w:abstractNum w:abstractNumId="29" w15:restartNumberingAfterBreak="0">
+  <w:abstractNum w:abstractNumId="31" w15:restartNumberingAfterBreak="0">
     <w:nsid w:val="7C6D36A8"/>
     <w:multiLevelType w:val="hybridMultilevel"/>
     <w:tmpl w:val="F82EA35E"/>
@@ -3600,7 +4311,7 @@
       </w:pPr>
     </w:lvl>
   </w:abstractNum>
-  <w:abstractNum w:abstractNumId="30" w15:restartNumberingAfterBreak="0">
+  <w:abstractNum w:abstractNumId="32" w15:restartNumberingAfterBreak="0">
     <w:nsid w:val="7CC13E06"/>
     <w:multiLevelType w:val="hybridMultilevel"/>
     <w:tmpl w:val="E3E0ADD0"/>
@@ -3689,7 +4400,7 @@
       </w:pPr>
     </w:lvl>
   </w:abstractNum>
-  <w:abstractNum w:abstractNumId="31" w15:restartNumberingAfterBreak="0">
+  <w:abstractNum w:abstractNumId="33" w15:restartNumberingAfterBreak="0">
     <w:nsid w:val="7D1A17F3"/>
     <w:multiLevelType w:val="hybridMultilevel"/>
     <w:tmpl w:val="DB3C2DA2"/>
@@ -3776,16 +4487,16 @@
     </w:lvl>
   </w:abstractNum>
   <w:num w:numId="1">
-    <w:abstractNumId w:val="28"/>
+    <w:abstractNumId w:val="30"/>
   </w:num>
   <w:num w:numId="2">
-    <w:abstractNumId w:val="17"/>
+    <w:abstractNumId w:val="18"/>
   </w:num>
   <w:num w:numId="3">
-    <w:abstractNumId w:val="22"/>
+    <w:abstractNumId w:val="23"/>
   </w:num>
   <w:num w:numId="4">
-    <w:abstractNumId w:val="16"/>
+    <w:abstractNumId w:val="17"/>
   </w:num>
   <w:num w:numId="5">
     <w:abstractNumId w:val="0"/>
@@ -3794,31 +4505,31 @@
     <w:abstractNumId w:val="14"/>
   </w:num>
   <w:num w:numId="7">
-    <w:abstractNumId w:val="21"/>
+    <w:abstractNumId w:val="22"/>
   </w:num>
   <w:num w:numId="8">
-    <w:abstractNumId w:val="24"/>
+    <w:abstractNumId w:val="26"/>
   </w:num>
   <w:num w:numId="9">
-    <w:abstractNumId w:val="31"/>
+    <w:abstractNumId w:val="33"/>
   </w:num>
   <w:num w:numId="10">
     <w:abstractNumId w:val="4"/>
   </w:num>
   <w:num w:numId="11">
-    <w:abstractNumId w:val="15"/>
+    <w:abstractNumId w:val="16"/>
   </w:num>
   <w:num w:numId="12">
     <w:abstractNumId w:val="10"/>
   </w:num>
   <w:num w:numId="13">
-    <w:abstractNumId w:val="20"/>
+    <w:abstractNumId w:val="21"/>
   </w:num>
   <w:num w:numId="14">
     <w:abstractNumId w:val="2"/>
   </w:num>
   <w:num w:numId="15">
-    <w:abstractNumId w:val="23"/>
+    <w:abstractNumId w:val="25"/>
   </w:num>
   <w:num w:numId="16">
     <w:abstractNumId w:val="6"/>
@@ -3827,10 +4538,10 @@
     <w:abstractNumId w:val="8"/>
   </w:num>
   <w:num w:numId="18">
-    <w:abstractNumId w:val="27"/>
+    <w:abstractNumId w:val="29"/>
   </w:num>
   <w:num w:numId="19">
-    <w:abstractNumId w:val="19"/>
+    <w:abstractNumId w:val="20"/>
   </w:num>
   <w:num w:numId="20">
     <w:abstractNumId w:val="13"/>
@@ -3839,10 +4550,10 @@
     <w:abstractNumId w:val="1"/>
   </w:num>
   <w:num w:numId="22">
-    <w:abstractNumId w:val="25"/>
+    <w:abstractNumId w:val="27"/>
   </w:num>
   <w:num w:numId="23">
-    <w:abstractNumId w:val="30"/>
+    <w:abstractNumId w:val="32"/>
   </w:num>
   <w:num w:numId="24">
     <w:abstractNumId w:val="9"/>
@@ -3854,7 +4565,7 @@
     <w:abstractNumId w:val="11"/>
   </w:num>
   <w:num w:numId="27">
-    <w:abstractNumId w:val="26"/>
+    <w:abstractNumId w:val="28"/>
   </w:num>
   <w:num w:numId="28">
     <w:abstractNumId w:val="3"/>
@@ -3863,13 +4574,19 @@
     <w:abstractNumId w:val="12"/>
   </w:num>
   <w:num w:numId="30">
-    <w:abstractNumId w:val="18"/>
+    <w:abstractNumId w:val="19"/>
   </w:num>
   <w:num w:numId="31">
     <w:abstractNumId w:val="7"/>
   </w:num>
   <w:num w:numId="32">
-    <w:abstractNumId w:val="29"/>
+    <w:abstractNumId w:val="31"/>
+  </w:num>
+  <w:num w:numId="33">
+    <w:abstractNumId w:val="24"/>
+  </w:num>
+  <w:num w:numId="34">
+    <w:abstractNumId w:val="15"/>
   </w:num>
   <w:numIdMacAtCleanup w:val="11"/>
 </w:numbering>
@@ -5167,7 +5884,7 @@
 </file>
 
 <file path=customXml/itemProps4.xml><?xml version="1.0" encoding="utf-8"?>
-<ds:datastoreItem xmlns:ds="http://schemas.openxmlformats.org/officeDocument/2006/customXml" ds:itemID="{5F10F296-8B16-48FD-A773-E8DD6F544EF9}">
+<ds:datastoreItem xmlns:ds="http://schemas.openxmlformats.org/officeDocument/2006/customXml" ds:itemID="{AF48363A-4799-4C64-AA9E-9FF60BA9861D}">
   <ds:schemaRefs>
     <ds:schemaRef ds:uri="http://schemas.openxmlformats.org/officeDocument/2006/bibliography"/>
   </ds:schemaRefs>

</xml_diff>